<commit_message>
Laatste paar opdrachten gemaakt
</commit_message>
<xml_diff>
--- a/Introductie databaseontwerp antwoorden.docx
+++ b/Introductie databaseontwerp antwoorden.docx
@@ -203,20 +203,8 @@
           <w:kern w:val="36"/>
           <w:lang w:eastAsia="nl-NL"/>
         </w:rPr>
-        <w:t>hoven</w:t>
-      </w:r>
-      <w:proofErr w:type="gramStart"/>
-      <w:r>
-        <w:rPr>
-          <w:rFonts w:eastAsia="Times New Roman" w:cstheme="minorHAnsi"/>
-          <w:b/>
-          <w:bCs/>
-          <w:kern w:val="36"/>
-          <w:lang w:eastAsia="nl-NL"/>
-        </w:rPr>
-        <w:t>’;</w:t>
-      </w:r>
-      <w:proofErr w:type="gramEnd"/>
+        <w:t>hoven’;</w:t>
+      </w:r>
     </w:p>
     <w:p>
       <w:pPr>
@@ -253,88 +241,8 @@
           <w:kern w:val="36"/>
           <w:lang w:val="en-US" w:eastAsia="nl-NL"/>
         </w:rPr>
-        <w:t xml:space="preserve">Naam FROM </w:t>
-      </w:r>
-      <w:proofErr w:type="spellStart"/>
-      <w:r>
-        <w:rPr>
-          <w:rFonts w:eastAsia="Times New Roman" w:cstheme="minorHAnsi"/>
-          <w:b/>
-          <w:bCs/>
-          <w:kern w:val="36"/>
-          <w:lang w:val="en-US" w:eastAsia="nl-NL"/>
-        </w:rPr>
-        <w:t>Klant</w:t>
-      </w:r>
-      <w:proofErr w:type="spellEnd"/>
-      <w:r>
-        <w:rPr>
-          <w:rFonts w:eastAsia="Times New Roman" w:cstheme="minorHAnsi"/>
-          <w:b/>
-          <w:bCs/>
-          <w:kern w:val="36"/>
-          <w:lang w:val="en-US" w:eastAsia="nl-NL"/>
-        </w:rPr>
-        <w:t xml:space="preserve"> LEFT JOIN </w:t>
-      </w:r>
-      <w:proofErr w:type="spellStart"/>
-      <w:r>
-        <w:rPr>
-          <w:rFonts w:eastAsia="Times New Roman" w:cstheme="minorHAnsi"/>
-          <w:b/>
-          <w:bCs/>
-          <w:kern w:val="36"/>
-          <w:lang w:val="en-US" w:eastAsia="nl-NL"/>
-        </w:rPr>
-        <w:t>Boeking</w:t>
-      </w:r>
-      <w:proofErr w:type="spellEnd"/>
-      <w:r>
-        <w:rPr>
-          <w:rFonts w:eastAsia="Times New Roman" w:cstheme="minorHAnsi"/>
-          <w:b/>
-          <w:bCs/>
-          <w:kern w:val="36"/>
-          <w:lang w:val="en-US" w:eastAsia="nl-NL"/>
-        </w:rPr>
-        <w:t xml:space="preserve"> ON </w:t>
-      </w:r>
-      <w:proofErr w:type="spellStart"/>
-      <w:r>
-        <w:rPr>
-          <w:rFonts w:eastAsia="Times New Roman" w:cstheme="minorHAnsi"/>
-          <w:b/>
-          <w:bCs/>
-          <w:kern w:val="36"/>
-          <w:lang w:val="en-US" w:eastAsia="nl-NL"/>
-        </w:rPr>
-        <w:t>Klant.Klantnummer</w:t>
-      </w:r>
-      <w:proofErr w:type="spellEnd"/>
-      <w:r>
-        <w:rPr>
-          <w:rFonts w:eastAsia="Times New Roman" w:cstheme="minorHAnsi"/>
-          <w:b/>
-          <w:bCs/>
-          <w:kern w:val="36"/>
-          <w:lang w:val="en-US" w:eastAsia="nl-NL"/>
-        </w:rPr>
-        <w:t xml:space="preserve"> = </w:t>
-      </w:r>
-      <w:proofErr w:type="spellStart"/>
-      <w:proofErr w:type="gramStart"/>
-      <w:r>
-        <w:rPr>
-          <w:rFonts w:eastAsia="Times New Roman" w:cstheme="minorHAnsi"/>
-          <w:b/>
-          <w:bCs/>
-          <w:kern w:val="36"/>
-          <w:lang w:val="en-US" w:eastAsia="nl-NL"/>
-        </w:rPr>
-        <w:t>boeking.klantnummer</w:t>
-      </w:r>
-      <w:proofErr w:type="spellEnd"/>
-      <w:proofErr w:type="gramEnd"/>
+        <w:t>Naam FROM Klant LEFT JOIN Boeking ON Klant.Klantnummer = boeking.klantnummer</w:t>
+      </w:r>
       <w:r>
         <w:rPr>
           <w:rFonts w:eastAsia="Times New Roman" w:cstheme="minorHAnsi"/>
@@ -345,7 +253,6 @@
         </w:rPr>
         <w:t xml:space="preserve"> WHERE </w:t>
       </w:r>
-      <w:proofErr w:type="spellStart"/>
       <w:r>
         <w:rPr>
           <w:rFonts w:eastAsia="Times New Roman" w:cstheme="minorHAnsi"/>
@@ -356,7 +263,6 @@
         </w:rPr>
         <w:t>Boeking.Boekingnummer</w:t>
       </w:r>
-      <w:proofErr w:type="spellEnd"/>
       <w:r>
         <w:rPr>
           <w:rFonts w:eastAsia="Times New Roman" w:cstheme="minorHAnsi"/>
@@ -443,29 +349,7 @@
           <w:kern w:val="36"/>
           <w:lang w:val="en-US" w:eastAsia="nl-NL"/>
         </w:rPr>
-        <w:t>SELECT COUNT(</w:t>
-      </w:r>
-      <w:proofErr w:type="spellStart"/>
-      <w:r>
-        <w:rPr>
-          <w:rFonts w:eastAsia="Times New Roman" w:cstheme="minorHAnsi"/>
-          <w:b/>
-          <w:bCs/>
-          <w:kern w:val="36"/>
-          <w:lang w:val="en-US" w:eastAsia="nl-NL"/>
-        </w:rPr>
-        <w:t>Reisnummer</w:t>
-      </w:r>
-      <w:proofErr w:type="spellEnd"/>
-      <w:r>
-        <w:rPr>
-          <w:rFonts w:eastAsia="Times New Roman" w:cstheme="minorHAnsi"/>
-          <w:b/>
-          <w:bCs/>
-          <w:kern w:val="36"/>
-          <w:lang w:val="en-US" w:eastAsia="nl-NL"/>
-        </w:rPr>
-        <w:t xml:space="preserve">) FROM Reis </w:t>
+        <w:t xml:space="preserve">SELECT COUNT(Reisnummer) FROM Reis </w:t>
       </w:r>
       <w:r>
         <w:rPr>
@@ -485,73 +369,17 @@
           <w:kern w:val="36"/>
           <w:lang w:val="en-US" w:eastAsia="nl-NL"/>
         </w:rPr>
-        <w:t xml:space="preserve"> JOIN </w:t>
-      </w:r>
-      <w:proofErr w:type="spellStart"/>
-      <w:r>
-        <w:rPr>
-          <w:rFonts w:eastAsia="Times New Roman" w:cstheme="minorHAnsi"/>
-          <w:b/>
-          <w:bCs/>
-          <w:kern w:val="36"/>
-          <w:lang w:val="en-US" w:eastAsia="nl-NL"/>
-        </w:rPr>
-        <w:t>Bestemming</w:t>
-      </w:r>
-      <w:proofErr w:type="spellEnd"/>
-      <w:r>
-        <w:rPr>
-          <w:rFonts w:eastAsia="Times New Roman" w:cstheme="minorHAnsi"/>
-          <w:b/>
-          <w:bCs/>
-          <w:kern w:val="36"/>
-          <w:lang w:val="en-US" w:eastAsia="nl-NL"/>
-        </w:rPr>
-        <w:t xml:space="preserve"> ON </w:t>
-      </w:r>
-      <w:proofErr w:type="spellStart"/>
-      <w:r>
-        <w:rPr>
-          <w:rFonts w:eastAsia="Times New Roman" w:cstheme="minorHAnsi"/>
-          <w:b/>
-          <w:bCs/>
-          <w:kern w:val="36"/>
-          <w:lang w:val="en-US" w:eastAsia="nl-NL"/>
-        </w:rPr>
-        <w:t>Reis.bestemmingcode</w:t>
-      </w:r>
-      <w:proofErr w:type="spellEnd"/>
-      <w:r>
-        <w:rPr>
-          <w:rFonts w:eastAsia="Times New Roman" w:cstheme="minorHAnsi"/>
-          <w:b/>
-          <w:bCs/>
-          <w:kern w:val="36"/>
-          <w:lang w:val="en-US" w:eastAsia="nl-NL"/>
-        </w:rPr>
-        <w:t xml:space="preserve"> = </w:t>
-      </w:r>
-      <w:proofErr w:type="spellStart"/>
-      <w:r>
-        <w:rPr>
-          <w:rFonts w:eastAsia="Times New Roman" w:cstheme="minorHAnsi"/>
-          <w:b/>
-          <w:bCs/>
-          <w:kern w:val="36"/>
-          <w:lang w:val="en-US" w:eastAsia="nl-NL"/>
-        </w:rPr>
-        <w:t>Bestemming</w:t>
-      </w:r>
-      <w:proofErr w:type="spellEnd"/>
-      <w:r>
-        <w:rPr>
-          <w:rFonts w:eastAsia="Times New Roman" w:cstheme="minorHAnsi"/>
-          <w:b/>
-          <w:bCs/>
-          <w:kern w:val="36"/>
-          <w:lang w:val="en-US" w:eastAsia="nl-NL"/>
-        </w:rPr>
-        <w:t>.</w:t>
+        <w:t xml:space="preserve"> JOIN Bestemming</w:t>
+      </w:r>
+      <w:r>
+        <w:rPr>
+          <w:rFonts w:eastAsia="Times New Roman" w:cstheme="minorHAnsi"/>
+          <w:b/>
+          <w:bCs/>
+          <w:kern w:val="36"/>
+          <w:lang w:val="en-US" w:eastAsia="nl-NL"/>
+        </w:rPr>
+        <w:t xml:space="preserve"> ON Reis.bestemmingcode = Bestemming.</w:t>
       </w:r>
       <w:r>
         <w:rPr>
@@ -563,7 +391,6 @@
         </w:rPr>
         <w:t xml:space="preserve"> </w:t>
       </w:r>
-      <w:proofErr w:type="spellStart"/>
       <w:r>
         <w:rPr>
           <w:rFonts w:eastAsia="Times New Roman" w:cstheme="minorHAnsi"/>
@@ -584,42 +411,16 @@
         </w:rPr>
         <w:t>estemmingcode</w:t>
       </w:r>
-      <w:proofErr w:type="spellEnd"/>
-      <w:r>
-        <w:rPr>
-          <w:rFonts w:eastAsia="Times New Roman" w:cstheme="minorHAnsi"/>
-          <w:b/>
-          <w:bCs/>
-          <w:kern w:val="36"/>
-          <w:lang w:val="en-US" w:eastAsia="nl-NL"/>
-        </w:rPr>
-        <w:t xml:space="preserve"> WHERE </w:t>
-      </w:r>
-      <w:proofErr w:type="spellStart"/>
-      <w:proofErr w:type="gramStart"/>
-      <w:r>
-        <w:rPr>
-          <w:rFonts w:eastAsia="Times New Roman" w:cstheme="minorHAnsi"/>
-          <w:b/>
-          <w:bCs/>
-          <w:kern w:val="36"/>
-          <w:lang w:val="en-US" w:eastAsia="nl-NL"/>
-        </w:rPr>
-        <w:t>bestemming.Land</w:t>
-      </w:r>
-      <w:proofErr w:type="spellEnd"/>
-      <w:proofErr w:type="gramEnd"/>
-      <w:r>
-        <w:rPr>
-          <w:rFonts w:eastAsia="Times New Roman" w:cstheme="minorHAnsi"/>
-          <w:b/>
-          <w:bCs/>
-          <w:kern w:val="36"/>
-          <w:lang w:val="en-US" w:eastAsia="nl-NL"/>
-        </w:rPr>
-        <w:t xml:space="preserve"> = ‘</w:t>
-      </w:r>
-      <w:proofErr w:type="spellStart"/>
+      <w:r>
+        <w:rPr>
+          <w:rFonts w:eastAsia="Times New Roman" w:cstheme="minorHAnsi"/>
+          <w:b/>
+          <w:bCs/>
+          <w:kern w:val="36"/>
+          <w:lang w:val="en-US" w:eastAsia="nl-NL"/>
+        </w:rPr>
+        <w:t xml:space="preserve"> WHERE bestemming.Land = ‘</w:t>
+      </w:r>
       <w:r>
         <w:rPr>
           <w:rFonts w:eastAsia="Times New Roman" w:cstheme="minorHAnsi"/>
@@ -630,7 +431,6 @@
         </w:rPr>
         <w:t>Australië</w:t>
       </w:r>
-      <w:proofErr w:type="spellEnd"/>
       <w:r>
         <w:rPr>
           <w:rFonts w:eastAsia="Times New Roman" w:cstheme="minorHAnsi"/>
@@ -823,7 +623,6 @@
           <w:lang w:eastAsia="nl-NL"/>
         </w:rPr>
       </w:pPr>
-      <w:bookmarkStart w:id="0" w:name="_GoBack"/>
       <w:r>
         <w:rPr>
           <w:rFonts w:eastAsia="Times New Roman" w:cstheme="minorHAnsi"/>
@@ -835,7 +634,6 @@
         <w:t>SELECT Naam, Postcode FROM klant WHERE Postcode LIKE ‘9%’;</w:t>
       </w:r>
     </w:p>
-    <w:bookmarkEnd w:id="0"/>
     <w:p>
       <w:pPr>
         <w:pStyle w:val="ListParagraph"/>
@@ -861,130 +659,18 @@
           <w:kern w:val="36"/>
           <w:lang w:val="en-US" w:eastAsia="nl-NL"/>
         </w:rPr>
-        <w:t xml:space="preserve">SELECT </w:t>
-      </w:r>
-      <w:proofErr w:type="spellStart"/>
-      <w:r>
-        <w:rPr>
-          <w:rFonts w:eastAsia="Times New Roman" w:cstheme="minorHAnsi"/>
-          <w:b/>
-          <w:bCs/>
-          <w:kern w:val="36"/>
-          <w:lang w:val="en-US" w:eastAsia="nl-NL"/>
-        </w:rPr>
-        <w:t>Plaats</w:t>
-      </w:r>
-      <w:proofErr w:type="spellEnd"/>
-      <w:r>
-        <w:rPr>
-          <w:rFonts w:eastAsia="Times New Roman" w:cstheme="minorHAnsi"/>
-          <w:b/>
-          <w:bCs/>
-          <w:kern w:val="36"/>
-          <w:lang w:val="en-US" w:eastAsia="nl-NL"/>
-        </w:rPr>
-        <w:t>, COUNT(</w:t>
-      </w:r>
-      <w:proofErr w:type="spellStart"/>
-      <w:r>
-        <w:rPr>
-          <w:rFonts w:eastAsia="Times New Roman" w:cstheme="minorHAnsi"/>
-          <w:b/>
-          <w:bCs/>
-          <w:kern w:val="36"/>
-          <w:lang w:val="en-US" w:eastAsia="nl-NL"/>
-        </w:rPr>
-        <w:t>Plaats</w:t>
-      </w:r>
-      <w:proofErr w:type="spellEnd"/>
-      <w:r>
-        <w:rPr>
-          <w:rFonts w:eastAsia="Times New Roman" w:cstheme="minorHAnsi"/>
-          <w:b/>
-          <w:bCs/>
-          <w:kern w:val="36"/>
-          <w:lang w:val="en-US" w:eastAsia="nl-NL"/>
-        </w:rPr>
-        <w:t xml:space="preserve">) </w:t>
-      </w:r>
-      <w:r>
-        <w:rPr>
-          <w:rFonts w:eastAsia="Times New Roman" w:cstheme="minorHAnsi"/>
-          <w:b/>
-          <w:bCs/>
-          <w:kern w:val="36"/>
-          <w:lang w:val="en-US" w:eastAsia="nl-NL"/>
-        </w:rPr>
-        <w:t xml:space="preserve">AS </w:t>
-      </w:r>
-      <w:proofErr w:type="spellStart"/>
-      <w:r>
-        <w:rPr>
-          <w:rFonts w:eastAsia="Times New Roman" w:cstheme="minorHAnsi"/>
-          <w:b/>
-          <w:bCs/>
-          <w:kern w:val="36"/>
-          <w:lang w:val="en-US" w:eastAsia="nl-NL"/>
-        </w:rPr>
-        <w:t>aantal</w:t>
-      </w:r>
-      <w:proofErr w:type="spellEnd"/>
-      <w:r>
-        <w:rPr>
-          <w:rFonts w:eastAsia="Times New Roman" w:cstheme="minorHAnsi"/>
-          <w:b/>
-          <w:bCs/>
-          <w:kern w:val="36"/>
-          <w:lang w:val="en-US" w:eastAsia="nl-NL"/>
-        </w:rPr>
-        <w:t xml:space="preserve"> FROM </w:t>
-      </w:r>
-      <w:proofErr w:type="spellStart"/>
-      <w:r>
-        <w:rPr>
-          <w:rFonts w:eastAsia="Times New Roman" w:cstheme="minorHAnsi"/>
-          <w:b/>
-          <w:bCs/>
-          <w:kern w:val="36"/>
-          <w:lang w:val="en-US" w:eastAsia="nl-NL"/>
-        </w:rPr>
-        <w:t>Klant</w:t>
-      </w:r>
-      <w:proofErr w:type="spellEnd"/>
-      <w:r>
-        <w:rPr>
-          <w:rFonts w:eastAsia="Times New Roman" w:cstheme="minorHAnsi"/>
-          <w:b/>
-          <w:bCs/>
-          <w:kern w:val="36"/>
-          <w:lang w:val="en-US" w:eastAsia="nl-NL"/>
-        </w:rPr>
-        <w:t xml:space="preserve"> GROUP BY </w:t>
-      </w:r>
-      <w:proofErr w:type="spellStart"/>
-      <w:proofErr w:type="gramStart"/>
-      <w:r>
-        <w:rPr>
-          <w:rFonts w:eastAsia="Times New Roman" w:cstheme="minorHAnsi"/>
-          <w:b/>
-          <w:bCs/>
-          <w:kern w:val="36"/>
-          <w:lang w:val="en-US" w:eastAsia="nl-NL"/>
-        </w:rPr>
-        <w:t>plaats</w:t>
-      </w:r>
-      <w:proofErr w:type="spellEnd"/>
-      <w:r>
-        <w:rPr>
-          <w:rFonts w:eastAsia="Times New Roman" w:cstheme="minorHAnsi"/>
-          <w:b/>
-          <w:bCs/>
-          <w:kern w:val="36"/>
-          <w:lang w:val="en-US" w:eastAsia="nl-NL"/>
-        </w:rPr>
-        <w:t>;</w:t>
-      </w:r>
-      <w:proofErr w:type="gramEnd"/>
+        <w:t xml:space="preserve">SELECT Plaats, COUNT(Plaats) </w:t>
+      </w:r>
+      <w:r>
+        <w:rPr>
+          <w:rFonts w:eastAsia="Times New Roman" w:cstheme="minorHAnsi"/>
+          <w:b/>
+          <w:bCs/>
+          <w:kern w:val="36"/>
+          <w:lang w:val="en-US" w:eastAsia="nl-NL"/>
+        </w:rPr>
+        <w:t>AS aantal FROM Klant GROUP BY plaats;</w:t>
+      </w:r>
     </w:p>
     <w:p>
       <w:pPr>
@@ -1031,86 +717,18 @@
           <w:kern w:val="36"/>
           <w:lang w:val="en-US" w:eastAsia="nl-NL"/>
         </w:rPr>
-        <w:t>am, P</w:t>
-      </w:r>
-      <w:proofErr w:type="spellStart"/>
-      <w:r>
-        <w:rPr>
-          <w:rFonts w:eastAsia="Times New Roman" w:cstheme="minorHAnsi"/>
-          <w:b/>
-          <w:bCs/>
-          <w:kern w:val="36"/>
-          <w:lang w:val="en-US" w:eastAsia="nl-NL"/>
-        </w:rPr>
-        <w:t>laats</w:t>
-      </w:r>
-      <w:proofErr w:type="spellEnd"/>
-      <w:r>
-        <w:rPr>
-          <w:rFonts w:eastAsia="Times New Roman" w:cstheme="minorHAnsi"/>
-          <w:b/>
-          <w:bCs/>
-          <w:kern w:val="36"/>
-          <w:lang w:val="en-US" w:eastAsia="nl-NL"/>
-        </w:rPr>
-        <w:t xml:space="preserve"> FROM </w:t>
-      </w:r>
-      <w:proofErr w:type="spellStart"/>
-      <w:r>
-        <w:rPr>
-          <w:rFonts w:eastAsia="Times New Roman" w:cstheme="minorHAnsi"/>
-          <w:b/>
-          <w:bCs/>
-          <w:kern w:val="36"/>
-          <w:lang w:val="en-US" w:eastAsia="nl-NL"/>
-        </w:rPr>
-        <w:t>klant</w:t>
-      </w:r>
-      <w:proofErr w:type="spellEnd"/>
-      <w:r>
-        <w:rPr>
-          <w:rFonts w:eastAsia="Times New Roman" w:cstheme="minorHAnsi"/>
-          <w:b/>
-          <w:bCs/>
-          <w:kern w:val="36"/>
-          <w:lang w:val="en-US" w:eastAsia="nl-NL"/>
-        </w:rPr>
-        <w:t xml:space="preserve"> ORDER BY </w:t>
-      </w:r>
-      <w:proofErr w:type="spellStart"/>
-      <w:r>
-        <w:rPr>
-          <w:rFonts w:eastAsia="Times New Roman" w:cstheme="minorHAnsi"/>
-          <w:b/>
-          <w:bCs/>
-          <w:kern w:val="36"/>
-          <w:lang w:val="en-US" w:eastAsia="nl-NL"/>
-        </w:rPr>
-        <w:t>plaats</w:t>
-      </w:r>
-      <w:proofErr w:type="spellEnd"/>
-      <w:r>
-        <w:rPr>
-          <w:rFonts w:eastAsia="Times New Roman" w:cstheme="minorHAnsi"/>
-          <w:b/>
-          <w:bCs/>
-          <w:kern w:val="36"/>
-          <w:lang w:val="en-US" w:eastAsia="nl-NL"/>
-        </w:rPr>
-        <w:t xml:space="preserve"> </w:t>
-      </w:r>
-      <w:proofErr w:type="gramStart"/>
-      <w:r>
-        <w:rPr>
-          <w:rFonts w:eastAsia="Times New Roman" w:cstheme="minorHAnsi"/>
-          <w:b/>
-          <w:bCs/>
-          <w:kern w:val="36"/>
-          <w:lang w:val="en-US" w:eastAsia="nl-NL"/>
-        </w:rPr>
-        <w:t>ASC;</w:t>
-      </w:r>
-      <w:proofErr w:type="gramEnd"/>
+        <w:t>am, Plaats FROM klant ORDER BY plaats</w:t>
+      </w:r>
+      <w:r>
+        <w:rPr>
+          <w:rFonts w:eastAsia="Times New Roman" w:cstheme="minorHAnsi"/>
+          <w:b/>
+          <w:bCs/>
+          <w:kern w:val="36"/>
+          <w:lang w:val="en-US" w:eastAsia="nl-NL"/>
+        </w:rPr>
+        <w:t xml:space="preserve"> ASC;</w:t>
+      </w:r>
     </w:p>
     <w:p>
       <w:pPr>
@@ -1137,9 +755,18 @@
           <w:kern w:val="36"/>
           <w:lang w:val="en-US" w:eastAsia="nl-NL"/>
         </w:rPr>
-        <w:t xml:space="preserve">SELECT Naam, </w:t>
-      </w:r>
-      <w:proofErr w:type="spellStart"/>
+        <w:t>SELECT Naam, Boeking.boekdatum FROM Klant INNER JOIN Boeking ON Klant.klantnummer = boeking.klantnummer</w:t>
+      </w:r>
+      <w:r>
+        <w:rPr>
+          <w:rFonts w:eastAsia="Times New Roman" w:cstheme="minorHAnsi"/>
+          <w:b/>
+          <w:bCs/>
+          <w:kern w:val="36"/>
+          <w:lang w:val="en-US" w:eastAsia="nl-NL"/>
+        </w:rPr>
+        <w:t xml:space="preserve"> ORDER BY </w:t>
+      </w:r>
       <w:r>
         <w:rPr>
           <w:rFonts w:eastAsia="Times New Roman" w:cstheme="minorHAnsi"/>
@@ -1150,108 +777,26 @@
         </w:rPr>
         <w:t>Boeking.boekdatum</w:t>
       </w:r>
-      <w:proofErr w:type="spellEnd"/>
-      <w:r>
-        <w:rPr>
-          <w:rFonts w:eastAsia="Times New Roman" w:cstheme="minorHAnsi"/>
-          <w:b/>
-          <w:bCs/>
-          <w:kern w:val="36"/>
-          <w:lang w:val="en-US" w:eastAsia="nl-NL"/>
-        </w:rPr>
-        <w:t xml:space="preserve"> FROM </w:t>
-      </w:r>
-      <w:proofErr w:type="spellStart"/>
-      <w:r>
-        <w:rPr>
-          <w:rFonts w:eastAsia="Times New Roman" w:cstheme="minorHAnsi"/>
-          <w:b/>
-          <w:bCs/>
-          <w:kern w:val="36"/>
-          <w:lang w:val="en-US" w:eastAsia="nl-NL"/>
-        </w:rPr>
-        <w:t>Klant</w:t>
-      </w:r>
-      <w:proofErr w:type="spellEnd"/>
-      <w:r>
-        <w:rPr>
-          <w:rFonts w:eastAsia="Times New Roman" w:cstheme="minorHAnsi"/>
-          <w:b/>
-          <w:bCs/>
-          <w:kern w:val="36"/>
-          <w:lang w:val="en-US" w:eastAsia="nl-NL"/>
-        </w:rPr>
-        <w:t xml:space="preserve"> INNER JOIN </w:t>
-      </w:r>
-      <w:proofErr w:type="spellStart"/>
-      <w:r>
-        <w:rPr>
-          <w:rFonts w:eastAsia="Times New Roman" w:cstheme="minorHAnsi"/>
-          <w:b/>
-          <w:bCs/>
-          <w:kern w:val="36"/>
-          <w:lang w:val="en-US" w:eastAsia="nl-NL"/>
-        </w:rPr>
-        <w:t>Boeking</w:t>
-      </w:r>
-      <w:proofErr w:type="spellEnd"/>
-      <w:r>
-        <w:rPr>
-          <w:rFonts w:eastAsia="Times New Roman" w:cstheme="minorHAnsi"/>
-          <w:b/>
-          <w:bCs/>
-          <w:kern w:val="36"/>
-          <w:lang w:val="en-US" w:eastAsia="nl-NL"/>
-        </w:rPr>
-        <w:t xml:space="preserve"> ON </w:t>
-      </w:r>
-      <w:proofErr w:type="spellStart"/>
-      <w:r>
-        <w:rPr>
-          <w:rFonts w:eastAsia="Times New Roman" w:cstheme="minorHAnsi"/>
-          <w:b/>
-          <w:bCs/>
-          <w:kern w:val="36"/>
-          <w:lang w:val="en-US" w:eastAsia="nl-NL"/>
-        </w:rPr>
-        <w:t>Klant.klantnummer</w:t>
-      </w:r>
-      <w:proofErr w:type="spellEnd"/>
-      <w:r>
-        <w:rPr>
-          <w:rFonts w:eastAsia="Times New Roman" w:cstheme="minorHAnsi"/>
-          <w:b/>
-          <w:bCs/>
-          <w:kern w:val="36"/>
-          <w:lang w:val="en-US" w:eastAsia="nl-NL"/>
-        </w:rPr>
-        <w:t xml:space="preserve"> = </w:t>
-      </w:r>
-      <w:proofErr w:type="spellStart"/>
-      <w:proofErr w:type="gramStart"/>
-      <w:r>
-        <w:rPr>
-          <w:rFonts w:eastAsia="Times New Roman" w:cstheme="minorHAnsi"/>
-          <w:b/>
-          <w:bCs/>
-          <w:kern w:val="36"/>
-          <w:lang w:val="en-US" w:eastAsia="nl-NL"/>
-        </w:rPr>
-        <w:t>boeking.klantnummer</w:t>
-      </w:r>
-      <w:proofErr w:type="spellEnd"/>
-      <w:proofErr w:type="gramEnd"/>
-      <w:r>
-        <w:rPr>
-          <w:rFonts w:eastAsia="Times New Roman" w:cstheme="minorHAnsi"/>
-          <w:b/>
-          <w:bCs/>
-          <w:kern w:val="36"/>
-          <w:lang w:val="en-US" w:eastAsia="nl-NL"/>
-        </w:rPr>
-        <w:t xml:space="preserve"> ORDER BY </w:t>
-      </w:r>
-      <w:proofErr w:type="spellStart"/>
+      <w:r>
+        <w:rPr>
+          <w:rFonts w:eastAsia="Times New Roman" w:cstheme="minorHAnsi"/>
+          <w:b/>
+          <w:bCs/>
+          <w:kern w:val="36"/>
+          <w:lang w:val="en-US" w:eastAsia="nl-NL"/>
+        </w:rPr>
+        <w:t xml:space="preserve"> ASC H</w:t>
+      </w:r>
+      <w:r>
+        <w:rPr>
+          <w:rFonts w:eastAsia="Times New Roman" w:cstheme="minorHAnsi"/>
+          <w:b/>
+          <w:bCs/>
+          <w:kern w:val="36"/>
+          <w:lang w:val="en-US" w:eastAsia="nl-NL"/>
+        </w:rPr>
+        <w:t xml:space="preserve">AVING </w:t>
+      </w:r>
       <w:r>
         <w:rPr>
           <w:rFonts w:eastAsia="Times New Roman" w:cstheme="minorHAnsi"/>
@@ -1262,39 +807,6 @@
         </w:rPr>
         <w:t>Boeking.boekdatum</w:t>
       </w:r>
-      <w:proofErr w:type="spellEnd"/>
-      <w:r>
-        <w:rPr>
-          <w:rFonts w:eastAsia="Times New Roman" w:cstheme="minorHAnsi"/>
-          <w:b/>
-          <w:bCs/>
-          <w:kern w:val="36"/>
-          <w:lang w:val="en-US" w:eastAsia="nl-NL"/>
-        </w:rPr>
-        <w:t xml:space="preserve"> ASC H</w:t>
-      </w:r>
-      <w:r>
-        <w:rPr>
-          <w:rFonts w:eastAsia="Times New Roman" w:cstheme="minorHAnsi"/>
-          <w:b/>
-          <w:bCs/>
-          <w:kern w:val="36"/>
-          <w:lang w:val="en-US" w:eastAsia="nl-NL"/>
-        </w:rPr>
-        <w:t xml:space="preserve">AVING </w:t>
-      </w:r>
-      <w:proofErr w:type="spellStart"/>
-      <w:r>
-        <w:rPr>
-          <w:rFonts w:eastAsia="Times New Roman" w:cstheme="minorHAnsi"/>
-          <w:b/>
-          <w:bCs/>
-          <w:kern w:val="36"/>
-          <w:lang w:val="en-US" w:eastAsia="nl-NL"/>
-        </w:rPr>
-        <w:t>Boeking.boekdatum</w:t>
-      </w:r>
-      <w:proofErr w:type="spellEnd"/>
       <w:r>
         <w:rPr>
           <w:rFonts w:eastAsia="Times New Roman" w:cstheme="minorHAnsi"/>
@@ -1477,29 +989,7 @@
           <w:kern w:val="36"/>
           <w:lang w:val="en-US" w:eastAsia="nl-NL"/>
         </w:rPr>
-        <w:t xml:space="preserve">VALUES (“Mark Bout”, “Jan </w:t>
-      </w:r>
-      <w:proofErr w:type="spellStart"/>
-      <w:r>
-        <w:rPr>
-          <w:rFonts w:eastAsia="Times New Roman" w:cstheme="minorHAnsi"/>
-          <w:b/>
-          <w:bCs/>
-          <w:kern w:val="36"/>
-          <w:lang w:val="en-US" w:eastAsia="nl-NL"/>
-        </w:rPr>
-        <w:t>Campertstraat</w:t>
-      </w:r>
-      <w:proofErr w:type="spellEnd"/>
-      <w:r>
-        <w:rPr>
-          <w:rFonts w:eastAsia="Times New Roman" w:cstheme="minorHAnsi"/>
-          <w:b/>
-          <w:bCs/>
-          <w:kern w:val="36"/>
-          <w:lang w:val="en-US" w:eastAsia="nl-NL"/>
-        </w:rPr>
-        <w:t xml:space="preserve"> 99”, “1321RP”, “Almere”, “0624105752”</w:t>
+        <w:t>VALUES (“Mark Bout”, “Jan Campertstraat 99”, “1321RP”, “Almere”, “0624105752”</w:t>
       </w:r>
       <w:r>
         <w:rPr>
@@ -1535,9 +1025,59 @@
           <w:b/>
           <w:bCs/>
           <w:kern w:val="36"/>
-          <w:lang w:val="en-US" w:eastAsia="nl-NL"/>
-        </w:rPr>
-        <w:t>–</w:t>
+          <w:lang w:eastAsia="nl-NL"/>
+        </w:rPr>
+        <w:t xml:space="preserve">UPDATE reis SET </w:t>
+      </w:r>
+      <w:r>
+        <w:rPr>
+          <w:rFonts w:eastAsia="Times New Roman" w:cstheme="minorHAnsi"/>
+          <w:b/>
+          <w:bCs/>
+          <w:kern w:val="36"/>
+          <w:lang w:eastAsia="nl-NL"/>
+        </w:rPr>
+        <w:t>reis.</w:t>
+      </w:r>
+      <w:r>
+        <w:rPr>
+          <w:rFonts w:eastAsia="Times New Roman" w:cstheme="minorHAnsi"/>
+          <w:b/>
+          <w:bCs/>
+          <w:kern w:val="36"/>
+          <w:lang w:eastAsia="nl-NL"/>
+        </w:rPr>
+        <w:t xml:space="preserve">[prijs per persoon] = </w:t>
+      </w:r>
+      <w:r>
+        <w:rPr>
+          <w:rFonts w:eastAsia="Times New Roman" w:cstheme="minorHAnsi"/>
+          <w:b/>
+          <w:bCs/>
+          <w:kern w:val="36"/>
+          <w:lang w:eastAsia="nl-NL"/>
+        </w:rPr>
+        <w:t>reis.</w:t>
+      </w:r>
+      <w:r>
+        <w:rPr>
+          <w:rFonts w:eastAsia="Times New Roman" w:cstheme="minorHAnsi"/>
+          <w:b/>
+          <w:bCs/>
+          <w:kern w:val="36"/>
+          <w:lang w:eastAsia="nl-NL"/>
+        </w:rPr>
+        <w:t>[prijs per person] * 1.06 FROM reis INNER JOIN Bestemming ON reis.bestemmingscode = Bestemming.bestemmi</w:t>
+      </w:r>
+      <w:r>
+        <w:rPr>
+          <w:rFonts w:eastAsia="Times New Roman" w:cstheme="minorHAnsi"/>
+          <w:b/>
+          <w:bCs/>
+          <w:kern w:val="36"/>
+          <w:lang w:eastAsia="nl-NL"/>
+        </w:rPr>
+        <w:t>ngcode WHERE bestemming.Plaats = ‘MAIAMI’;</w:t>
       </w:r>
     </w:p>
     <w:p>
@@ -1613,52 +1153,158 @@
           <w:kern w:val="36"/>
           <w:lang w:val="en-US" w:eastAsia="nl-NL"/>
         </w:rPr>
-        <w:t xml:space="preserve">DELETE FROM Reis WHERE </w:t>
-      </w:r>
-      <w:proofErr w:type="spellStart"/>
-      <w:r>
-        <w:rPr>
-          <w:rFonts w:eastAsia="Times New Roman" w:cstheme="minorHAnsi"/>
-          <w:b/>
-          <w:bCs/>
-          <w:kern w:val="36"/>
-          <w:lang w:val="en-US" w:eastAsia="nl-NL"/>
-        </w:rPr>
-        <w:t>Reisnummer</w:t>
-      </w:r>
-      <w:proofErr w:type="spellEnd"/>
-      <w:r>
-        <w:rPr>
-          <w:rFonts w:eastAsia="Times New Roman" w:cstheme="minorHAnsi"/>
-          <w:b/>
-          <w:bCs/>
-          <w:kern w:val="36"/>
-          <w:lang w:val="en-US" w:eastAsia="nl-NL"/>
-        </w:rPr>
-        <w:t xml:space="preserve"> =</w:t>
-      </w:r>
-      <w:r>
-        <w:rPr>
-          <w:rFonts w:eastAsia="Times New Roman" w:cstheme="minorHAnsi"/>
-          <w:b/>
-          <w:bCs/>
-          <w:kern w:val="36"/>
-          <w:lang w:val="en-US" w:eastAsia="nl-NL"/>
-        </w:rPr>
-        <w:t xml:space="preserve"> ‘28</w:t>
-      </w:r>
-      <w:proofErr w:type="gramStart"/>
-      <w:r>
-        <w:rPr>
-          <w:rFonts w:eastAsia="Times New Roman" w:cstheme="minorHAnsi"/>
-          <w:b/>
-          <w:bCs/>
-          <w:kern w:val="36"/>
-          <w:lang w:val="en-US" w:eastAsia="nl-NL"/>
-        </w:rPr>
-        <w:t>’;</w:t>
-      </w:r>
-      <w:proofErr w:type="gramEnd"/>
+        <w:t>DELETE FROM Reis WHERE Reisnummer =</w:t>
+      </w:r>
+      <w:r>
+        <w:rPr>
+          <w:rFonts w:eastAsia="Times New Roman" w:cstheme="minorHAnsi"/>
+          <w:b/>
+          <w:bCs/>
+          <w:kern w:val="36"/>
+          <w:lang w:val="en-US" w:eastAsia="nl-NL"/>
+        </w:rPr>
+        <w:t xml:space="preserve"> ‘28’;</w:t>
+      </w:r>
+    </w:p>
+    <w:p>
+      <w:pPr>
+        <w:pStyle w:val="ListParagraph"/>
+        <w:numPr>
+          <w:ilvl w:val="0"/>
+          <w:numId w:val="2"/>
+        </w:numPr>
+        <w:spacing w:before="100" w:beforeAutospacing="1" w:after="100" w:afterAutospacing="1" w:line="240" w:lineRule="auto"/>
+        <w:outlineLvl w:val="0"/>
+        <w:rPr>
+          <w:rFonts w:eastAsia="Times New Roman" w:cstheme="minorHAnsi"/>
+          <w:b/>
+          <w:bCs/>
+          <w:kern w:val="36"/>
+          <w:lang w:eastAsia="nl-NL"/>
+        </w:rPr>
+      </w:pPr>
+      <w:r>
+        <w:rPr>
+          <w:rFonts w:eastAsia="Times New Roman" w:cstheme="minorHAnsi"/>
+          <w:b/>
+          <w:bCs/>
+          <w:kern w:val="36"/>
+          <w:lang w:eastAsia="nl-NL"/>
+        </w:rPr>
+        <w:t xml:space="preserve">UPDATE reis SET </w:t>
+      </w:r>
+      <w:r>
+        <w:rPr>
+          <w:rFonts w:eastAsia="Times New Roman" w:cstheme="minorHAnsi"/>
+          <w:b/>
+          <w:bCs/>
+          <w:kern w:val="36"/>
+          <w:lang w:eastAsia="nl-NL"/>
+        </w:rPr>
+        <w:t>reis.</w:t>
+      </w:r>
+      <w:r>
+        <w:rPr>
+          <w:rFonts w:eastAsia="Times New Roman" w:cstheme="minorHAnsi"/>
+          <w:b/>
+          <w:bCs/>
+          <w:kern w:val="36"/>
+          <w:lang w:eastAsia="nl-NL"/>
+        </w:rPr>
+        <w:t xml:space="preserve">[prijs per persoon] = </w:t>
+      </w:r>
+      <w:r>
+        <w:rPr>
+          <w:rFonts w:eastAsia="Times New Roman" w:cstheme="minorHAnsi"/>
+          <w:b/>
+          <w:bCs/>
+          <w:kern w:val="36"/>
+          <w:lang w:eastAsia="nl-NL"/>
+        </w:rPr>
+        <w:t>reis.</w:t>
+      </w:r>
+      <w:r>
+        <w:rPr>
+          <w:rFonts w:eastAsia="Times New Roman" w:cstheme="minorHAnsi"/>
+          <w:b/>
+          <w:bCs/>
+          <w:kern w:val="36"/>
+          <w:lang w:eastAsia="nl-NL"/>
+        </w:rPr>
+        <w:t xml:space="preserve">[prijs per person] </w:t>
+      </w:r>
+      <w:r>
+        <w:rPr>
+          <w:rFonts w:eastAsia="Times New Roman" w:cstheme="minorHAnsi"/>
+          <w:b/>
+          <w:bCs/>
+          <w:kern w:val="36"/>
+          <w:lang w:eastAsia="nl-NL"/>
+        </w:rPr>
+        <w:t>/</w:t>
+      </w:r>
+      <w:r>
+        <w:rPr>
+          <w:rFonts w:eastAsia="Times New Roman" w:cstheme="minorHAnsi"/>
+          <w:b/>
+          <w:bCs/>
+          <w:kern w:val="36"/>
+          <w:lang w:eastAsia="nl-NL"/>
+        </w:rPr>
+        <w:t xml:space="preserve"> 1.</w:t>
+      </w:r>
+      <w:r>
+        <w:rPr>
+          <w:rFonts w:eastAsia="Times New Roman" w:cstheme="minorHAnsi"/>
+          <w:b/>
+          <w:bCs/>
+          <w:kern w:val="36"/>
+          <w:lang w:eastAsia="nl-NL"/>
+        </w:rPr>
+        <w:t>10</w:t>
+      </w:r>
+      <w:r>
+        <w:rPr>
+          <w:rFonts w:eastAsia="Times New Roman" w:cstheme="minorHAnsi"/>
+          <w:b/>
+          <w:bCs/>
+          <w:kern w:val="36"/>
+          <w:lang w:eastAsia="nl-NL"/>
+        </w:rPr>
+        <w:t xml:space="preserve"> FROM reis INNER JOIN Bestemming ON reis.bestemmingscode = Bestemming.bestemmi</w:t>
+      </w:r>
+      <w:r>
+        <w:rPr>
+          <w:rFonts w:eastAsia="Times New Roman" w:cstheme="minorHAnsi"/>
+          <w:b/>
+          <w:bCs/>
+          <w:kern w:val="36"/>
+          <w:lang w:eastAsia="nl-NL"/>
+        </w:rPr>
+        <w:t>ngcode WHERE bestemming.Plaats = ‘</w:t>
+      </w:r>
+      <w:r>
+        <w:rPr>
+          <w:rFonts w:eastAsia="Times New Roman" w:cstheme="minorHAnsi"/>
+          <w:b/>
+          <w:bCs/>
+          <w:kern w:val="36"/>
+          <w:lang w:eastAsia="nl-NL"/>
+        </w:rPr>
+        <w:t>LIMA</w:t>
+      </w:r>
+      <w:bookmarkStart w:id="0" w:name="_GoBack"/>
+      <w:bookmarkEnd w:id="0"/>
+      <w:r>
+        <w:rPr>
+          <w:rFonts w:eastAsia="Times New Roman" w:cstheme="minorHAnsi"/>
+          <w:b/>
+          <w:bCs/>
+          <w:kern w:val="36"/>
+          <w:lang w:eastAsia="nl-NL"/>
+        </w:rPr>
+        <w:t>;</w:t>
+      </w:r>
     </w:p>
     <w:sectPr>
       <w:pgSz w:w="11906" w:h="16838"/>
@@ -2279,6 +1925,29 @@
       <w:lang w:eastAsia="nl-NL"/>
     </w:rPr>
   </w:style>
+  <w:style w:type="paragraph" w:styleId="Heading2">
+    <w:name w:val="heading 2"/>
+    <w:basedOn w:val="Normal"/>
+    <w:next w:val="Normal"/>
+    <w:link w:val="Heading2Char"/>
+    <w:uiPriority w:val="9"/>
+    <w:semiHidden/>
+    <w:unhideWhenUsed/>
+    <w:qFormat/>
+    <w:rsid w:val="006B7358"/>
+    <w:pPr>
+      <w:keepNext/>
+      <w:keepLines/>
+      <w:spacing w:before="40" w:after="0"/>
+      <w:outlineLvl w:val="1"/>
+    </w:pPr>
+    <w:rPr>
+      <w:rFonts w:asciiTheme="majorHAnsi" w:eastAsiaTheme="majorEastAsia" w:hAnsiTheme="majorHAnsi" w:cstheme="majorBidi"/>
+      <w:color w:val="2F5496" w:themeColor="accent1" w:themeShade="BF"/>
+      <w:sz w:val="26"/>
+      <w:szCs w:val="26"/>
+    </w:rPr>
+  </w:style>
   <w:style w:type="character" w:default="1" w:styleId="DefaultParagraphFont">
     <w:name w:val="Default Paragraph Font"/>
     <w:uiPriority w:val="1"/>
@@ -2332,6 +2001,20 @@
       <w:ind w:left="720"/>
       <w:contextualSpacing/>
     </w:pPr>
+  </w:style>
+  <w:style w:type="character" w:customStyle="1" w:styleId="Heading2Char">
+    <w:name w:val="Heading 2 Char"/>
+    <w:basedOn w:val="DefaultParagraphFont"/>
+    <w:link w:val="Heading2"/>
+    <w:uiPriority w:val="9"/>
+    <w:semiHidden/>
+    <w:rsid w:val="006B7358"/>
+    <w:rPr>
+      <w:rFonts w:asciiTheme="majorHAnsi" w:eastAsiaTheme="majorEastAsia" w:hAnsiTheme="majorHAnsi" w:cstheme="majorBidi"/>
+      <w:color w:val="2F5496" w:themeColor="accent1" w:themeShade="BF"/>
+      <w:sz w:val="26"/>
+      <w:szCs w:val="26"/>
+    </w:rPr>
   </w:style>
 </w:styles>
 </file>

</xml_diff>